<commit_message>
edited the rubaiyat md file
</commit_message>
<xml_diff>
--- a/rubaiyat.docx
+++ b/rubaiyat.docx
@@ -78,7 +78,7 @@
     <w:bookmarkStart w:id="28" w:name="and-lo-the-hunter-of-the-east-has-caught"/>
     <w:p>
       <w:pPr>
-        <w:pStyle w:val="Heading4"/>
+        <w:pStyle w:val="Heading3"/>
       </w:pPr>
       <w:r>
         <w:t xml:space="preserve">And Lo! the Hunter of the East has caught</w:t>
@@ -128,7 +128,7 @@
     <w:bookmarkStart w:id="33" w:name="awake-my-little-ones-and-fill-the-cup"/>
     <w:p>
       <w:pPr>
-        <w:pStyle w:val="Heading4"/>
+        <w:pStyle w:val="Heading3"/>
       </w:pPr>
       <w:r>
         <w:t xml:space="preserve">"Awake, my Little ones, and fill the Cup</w:t>
@@ -178,7 +178,7 @@
     <w:bookmarkStart w:id="38" w:name="you-know-how-little-while-we-have-to-stay"/>
     <w:p>
       <w:pPr>
-        <w:pStyle w:val="Heading4"/>
+        <w:pStyle w:val="Heading3"/>
       </w:pPr>
       <w:r>
         <w:t xml:space="preserve">You know how little while we have to stay,</w:t>
@@ -228,7 +228,7 @@
     <w:bookmarkStart w:id="43" w:name="where-the-white-hand-of-moses-on-the-bough"/>
     <w:p>
       <w:pPr>
-        <w:pStyle w:val="Heading4"/>
+        <w:pStyle w:val="Heading3"/>
       </w:pPr>
       <w:r>
         <w:t xml:space="preserve">Where the WHITE HAND OF MOSES on the Bough</w:t>
@@ -278,7 +278,7 @@
     <w:bookmarkStart w:id="48" w:name="but-still-the-vine-her-ancient-ruby-yields"/>
     <w:p>
       <w:pPr>
-        <w:pStyle w:val="Heading4"/>
+        <w:pStyle w:val="Heading3"/>
       </w:pPr>
       <w:r>
         <w:t xml:space="preserve">But still the Vine her ancient Ruby yields,</w:t>
@@ -328,7 +328,7 @@
     <w:bookmarkStart w:id="53" w:name="red-wine--the-nightingale-cries-to-the-rose"/>
     <w:p>
       <w:pPr>
-        <w:pStyle w:val="Heading4"/>
+        <w:pStyle w:val="Heading3"/>
       </w:pPr>
       <w:r>
         <w:t xml:space="preserve">Red Wine!"--the Nightingale cries to the Rose</w:t>
@@ -378,7 +378,7 @@
     <w:bookmarkStart w:id="58" w:name="the-bird-of-time-has-but-a-little-way"/>
     <w:p>
       <w:pPr>
-        <w:pStyle w:val="Heading4"/>
+        <w:pStyle w:val="Heading3"/>
       </w:pPr>
       <w:r>
         <w:t xml:space="preserve">The Bird of Time has but a little way</w:t>
@@ -428,7 +428,7 @@
     <w:bookmarkStart w:id="63" w:name="and-this-first-summer-month-that-brings-the-rose"/>
     <w:p>
       <w:pPr>
-        <w:pStyle w:val="Heading4"/>
+        <w:pStyle w:val="Heading3"/>
       </w:pPr>
       <w:r>
         <w:t xml:space="preserve">And this first Summer Month that brings the Rose</w:t>
@@ -478,7 +478,7 @@
     <w:bookmarkStart w:id="68" w:name="let-rustum-lay-about-him-as-he-will"/>
     <w:p>
       <w:pPr>
-        <w:pStyle w:val="Heading4"/>
+        <w:pStyle w:val="Heading3"/>
       </w:pPr>
       <w:r>
         <w:t xml:space="preserve">Let Rustum lay about him as he will,</w:t>
@@ -528,7 +528,7 @@
     <w:bookmarkStart w:id="73" w:name="where-name-of-slave-and-sultan-scarce-is-known"/>
     <w:p>
       <w:pPr>
-        <w:pStyle w:val="Heading4"/>
+        <w:pStyle w:val="Heading3"/>
       </w:pPr>
       <w:r>
         <w:t xml:space="preserve">Where name of Slave and Sultan scarce is known,</w:t>
@@ -556,7 +556,7 @@
 <file path=word/numbering.xml><?xml version="1.0" encoding="utf-8"?>
 <w:numbering xmlns:w="http://schemas.openxmlformats.org/wordprocessingml/2006/main">
   <w:abstractNum w:abstractNumId="0">
-    <w:nsid w:val="9e9d838c"/>
+    <w:nsid w:val="85c9c34d"/>
     <w:multiLevelType w:val="multilevel"/>
     <w:lvl w:ilvl="0">
       <w:numFmt w:val="bullet"/>

</xml_diff>